<commit_message>
More project work and fixed web links
</commit_message>
<xml_diff>
--- a/other_files/gwpc.docx
+++ b/other_files/gwpc.docx
@@ -148,7 +148,182 @@
       </w:r>
     </w:p>
     <w:p>
-      <w:r>
+      <w:pPr>
+        <w:pStyle w:val="NormalWeb"/>
+        <w:shd w:val="clear" w:color="auto" w:fill="F5F5F5"/>
+        <w:spacing w:before="0" w:beforeAutospacing="0" w:after="150" w:afterAutospacing="0"/>
+        <w:rPr>
+          <w:rFonts w:ascii="Helvetica" w:hAnsi="Helvetica" w:cs="Helvetica"/>
+          <w:color w:val="333333"/>
+          <w:sz w:val="26"/>
+          <w:szCs w:val="26"/>
+        </w:rPr>
+      </w:pPr>
+      <w:r>
+        <w:rPr>
+          <w:rFonts w:ascii="Helvetica" w:hAnsi="Helvetica" w:cs="Helvetica"/>
+          <w:color w:val="333333"/>
+          <w:sz w:val="26"/>
+          <w:szCs w:val="26"/>
+        </w:rPr>
+        <w:t>The stores that would be targeted are all independent retailers that have an online store and ship within Australia.</w:t>
+      </w:r>
+    </w:p>
+    <w:p>
+      <w:pPr>
+        <w:numPr>
+          <w:ilvl w:val="0"/>
+          <w:numId w:val="1"/>
+        </w:numPr>
+        <w:shd w:val="clear" w:color="auto" w:fill="F5F5F5"/>
+        <w:spacing w:before="100" w:beforeAutospacing="1" w:after="100" w:afterAutospacing="1" w:line="240" w:lineRule="auto"/>
+        <w:rPr>
+          <w:rFonts w:ascii="Helvetica" w:hAnsi="Helvetica" w:cs="Helvetica"/>
+          <w:color w:val="333333"/>
+          <w:sz w:val="21"/>
+          <w:szCs w:val="21"/>
+        </w:rPr>
+      </w:pPr>
+      <w:hyperlink r:id="rId5" w:tgtFrame="_blank" w:history="1">
+        <w:r>
+          <w:rPr>
+            <w:rStyle w:val="Hyperlink"/>
+            <w:rFonts w:ascii="Helvetica" w:hAnsi="Helvetica" w:cs="Helvetica"/>
+            <w:color w:val="337AB7"/>
+            <w:sz w:val="21"/>
+            <w:szCs w:val="21"/>
+          </w:rPr>
+          <w:t>Mighty Ape</w:t>
+        </w:r>
+      </w:hyperlink>
+    </w:p>
+    <w:p>
+      <w:pPr>
+        <w:numPr>
+          <w:ilvl w:val="0"/>
+          <w:numId w:val="1"/>
+        </w:numPr>
+        <w:shd w:val="clear" w:color="auto" w:fill="F5F5F5"/>
+        <w:spacing w:before="100" w:beforeAutospacing="1" w:after="100" w:afterAutospacing="1" w:line="240" w:lineRule="auto"/>
+        <w:rPr>
+          <w:rFonts w:ascii="Helvetica" w:hAnsi="Helvetica" w:cs="Helvetica"/>
+          <w:color w:val="333333"/>
+          <w:sz w:val="21"/>
+          <w:szCs w:val="21"/>
+        </w:rPr>
+      </w:pPr>
+      <w:hyperlink r:id="rId6" w:tgtFrame="_blank" w:history="1">
+        <w:r>
+          <w:rPr>
+            <w:rStyle w:val="Hyperlink"/>
+            <w:rFonts w:ascii="Helvetica" w:hAnsi="Helvetica" w:cs="Helvetica"/>
+            <w:color w:val="337AB7"/>
+            <w:sz w:val="21"/>
+            <w:szCs w:val="21"/>
+          </w:rPr>
+          <w:t>Irresistible Force</w:t>
+        </w:r>
+      </w:hyperlink>
+    </w:p>
+    <w:p>
+      <w:pPr>
+        <w:numPr>
+          <w:ilvl w:val="0"/>
+          <w:numId w:val="1"/>
+        </w:numPr>
+        <w:shd w:val="clear" w:color="auto" w:fill="F5F5F5"/>
+        <w:spacing w:before="100" w:beforeAutospacing="1" w:after="100" w:afterAutospacing="1" w:line="240" w:lineRule="auto"/>
+        <w:rPr>
+          <w:rFonts w:ascii="Helvetica" w:hAnsi="Helvetica" w:cs="Helvetica"/>
+          <w:color w:val="333333"/>
+          <w:sz w:val="21"/>
+          <w:szCs w:val="21"/>
+        </w:rPr>
+      </w:pPr>
+      <w:hyperlink r:id="rId7" w:tgtFrame="_blank" w:history="1">
+        <w:r>
+          <w:rPr>
+            <w:rStyle w:val="Hyperlink"/>
+            <w:rFonts w:ascii="Helvetica" w:hAnsi="Helvetica" w:cs="Helvetica"/>
+            <w:color w:val="337AB7"/>
+            <w:sz w:val="21"/>
+            <w:szCs w:val="21"/>
+          </w:rPr>
+          <w:t>Emerald Hobbies</w:t>
+        </w:r>
+      </w:hyperlink>
+    </w:p>
+    <w:p>
+      <w:pPr>
+        <w:numPr>
+          <w:ilvl w:val="0"/>
+          <w:numId w:val="1"/>
+        </w:numPr>
+        <w:shd w:val="clear" w:color="auto" w:fill="F5F5F5"/>
+        <w:spacing w:before="100" w:beforeAutospacing="1" w:after="100" w:afterAutospacing="1" w:line="240" w:lineRule="auto"/>
+        <w:rPr>
+          <w:rFonts w:ascii="Helvetica" w:hAnsi="Helvetica" w:cs="Helvetica"/>
+          <w:color w:val="333333"/>
+          <w:sz w:val="21"/>
+          <w:szCs w:val="21"/>
+        </w:rPr>
+      </w:pPr>
+      <w:hyperlink r:id="rId8" w:tgtFrame="_blank" w:history="1">
+        <w:r>
+          <w:rPr>
+            <w:rStyle w:val="Hyperlink"/>
+            <w:rFonts w:ascii="Helvetica" w:hAnsi="Helvetica" w:cs="Helvetica"/>
+            <w:color w:val="337AB7"/>
+            <w:sz w:val="21"/>
+            <w:szCs w:val="21"/>
+          </w:rPr>
+          <w:t>Games Empire</w:t>
+        </w:r>
+      </w:hyperlink>
+    </w:p>
+    <w:p>
+      <w:pPr>
+        <w:numPr>
+          <w:ilvl w:val="0"/>
+          <w:numId w:val="1"/>
+        </w:numPr>
+        <w:shd w:val="clear" w:color="auto" w:fill="F5F5F5"/>
+        <w:spacing w:before="100" w:beforeAutospacing="1" w:after="100" w:afterAutospacing="1" w:line="240" w:lineRule="auto"/>
+        <w:rPr>
+          <w:rFonts w:ascii="Helvetica" w:hAnsi="Helvetica" w:cs="Helvetica"/>
+          <w:color w:val="333333"/>
+          <w:sz w:val="21"/>
+          <w:szCs w:val="21"/>
+        </w:rPr>
+      </w:pPr>
+      <w:hyperlink r:id="rId9" w:tgtFrame="_blank" w:history="1">
+        <w:r>
+          <w:rPr>
+            <w:rStyle w:val="Hyperlink"/>
+            <w:rFonts w:ascii="Helvetica" w:hAnsi="Helvetica" w:cs="Helvetica"/>
+            <w:color w:val="337AB7"/>
+            <w:sz w:val="21"/>
+            <w:szCs w:val="21"/>
+          </w:rPr>
+          <w:t>Bunker Games</w:t>
+        </w:r>
+      </w:hyperlink>
+    </w:p>
+    <w:p>
+      <w:r>
+        <w:rPr>
+          <w:rFonts w:ascii="Helvetica" w:hAnsi="Helvetica" w:cs="Helvetica"/>
+          <w:color w:val="333333"/>
+          <w:sz w:val="21"/>
+          <w:szCs w:val="21"/>
+          <w:shd w:val="clear" w:color="auto" w:fill="F5F5F5"/>
+        </w:rPr>
+        <w:t>These are just some of the stores that can be implemented into the site</w:t>
+      </w:r>
+    </w:p>
+    <w:p>
+      <w:r>
+        <w:lastRenderedPageBreak/>
         <w:t xml:space="preserve">The main page of the site will have a search bar at the top, categories to the left and the bulk of the screen will display the best deals of the day, such as the newest items and any major sales happening that day. </w:t>
       </w:r>
     </w:p>
@@ -171,7 +346,6 @@
           <w:szCs w:val="23"/>
           <w:shd w:val="clear" w:color="auto" w:fill="F5F5F5"/>
         </w:rPr>
-        <w:lastRenderedPageBreak/>
         <w:t xml:space="preserve">From this product overview page, the user can then choose a retailer and a new tab will open with the </w:t>
       </w:r>
       <w:proofErr w:type="gramStart"/>
@@ -211,7 +385,7 @@
       <w:r>
         <w:t xml:space="preserve">A web-scraping service will be required to obtain the relevant data from all the websites to provide up to the second price comparison. A local company that can provide this is </w:t>
       </w:r>
-      <w:hyperlink r:id="rId4" w:history="1">
+      <w:hyperlink r:id="rId10" w:history="1">
         <w:r>
           <w:rPr>
             <w:rStyle w:val="Hyperlink"/>
@@ -278,6 +452,7 @@
     </w:p>
     <w:p>
       <w:r>
+        <w:lastRenderedPageBreak/>
         <w:t>Future iterations of the site will allow users to create army lists on the site and see the best prices from a lot of independent retailers. It will also expand into other games from different publishers such as Privateer Press and Fantasy Flight Games.</w:t>
       </w:r>
     </w:p>
@@ -289,8 +464,87 @@
       </w:r>
     </w:p>
     <w:p>
+      <w:bookmarkStart w:id="0" w:name="_GoBack"/>
       <w:r>
         <w:lastRenderedPageBreak/>
+        <w:t xml:space="preserve">The site will have an updating database of all the independent retailers around the country and will offer the best price to the user. The user can search for items directly or just browse the various categories. The user can also limit search results by region and if a store has an online webstore or is only an online shop. </w:t>
+      </w:r>
+    </w:p>
+    <w:p/>
+    <w:p>
+      <w:r>
+        <w:t>mock</w:t>
+      </w:r>
+    </w:p>
+    <w:p>
+      <w:r>
+        <w:t>The main page of the site will have a search bar at the top, categories to the left and the bulk of the screen will display the best deals of the day, such as the newest items and any major sales happening that day.</w:t>
+      </w:r>
+    </w:p>
+    <w:p/>
+    <w:p>
+      <w:r>
+        <w:t>The user would also be able to select different filters and set store distance. For example; 'Only show stores that have local pickup and within 25km'</w:t>
+      </w:r>
+    </w:p>
+    <w:p/>
+    <w:p>
+      <w:r>
+        <w:t>Selecting an item will open the products page within the website still. It will show the different prices of all the available retailers and if it is in stock.</w:t>
+      </w:r>
+    </w:p>
+    <w:p/>
+    <w:p>
+      <w:r>
+        <w:t xml:space="preserve">From this product overview page, the user can then choose a retailer and a new tab will open with the </w:t>
+      </w:r>
+      <w:proofErr w:type="gramStart"/>
+      <w:r>
+        <w:t>retailers</w:t>
+      </w:r>
+      <w:proofErr w:type="gramEnd"/>
+      <w:r>
+        <w:t xml:space="preserve"> webpage for the user to purchase. The link to the page will have an affiliate link with it so that any purchases can be tracked back to the website.</w:t>
+      </w:r>
+    </w:p>
+    <w:p/>
+    <w:p>
+      <w:r>
+        <w:t>The stores that would be targeted are all independent retailers that have an online store and ship within Australia.</w:t>
+      </w:r>
+    </w:p>
+    <w:p/>
+    <w:p>
+      <w:r>
+        <w:t>Mighty Ape</w:t>
+      </w:r>
+    </w:p>
+    <w:p>
+      <w:r>
+        <w:t>Irresistible Force</w:t>
+      </w:r>
+    </w:p>
+    <w:p>
+      <w:r>
+        <w:t>Emerald Hobbies</w:t>
+      </w:r>
+    </w:p>
+    <w:p>
+      <w:r>
+        <w:t>Games Empire</w:t>
+      </w:r>
+    </w:p>
+    <w:p>
+      <w:r>
+        <w:t>Bunker Games</w:t>
+      </w:r>
+    </w:p>
+    <w:p>
+      <w:r>
+        <w:t>These are just some of the stores that can be implemented into the site.</w:t>
+      </w:r>
+      <w:bookmarkEnd w:id="0"/>
+      <w:r>
         <w:br w:type="page"/>
       </w:r>
     </w:p>
@@ -348,10 +602,7 @@
         <w:t>/p&gt;</w:t>
       </w:r>
     </w:p>
-    <w:p>
-      <w:bookmarkStart w:id="0" w:name="_GoBack"/>
-      <w:bookmarkEnd w:id="0"/>
-    </w:p>
+    <w:p/>
     <w:sectPr>
       <w:pgSz w:w="11906" w:h="16838"/>
       <w:pgMar w:top="1440" w:right="1440" w:bottom="1440" w:left="1440" w:header="708" w:footer="708" w:gutter="0"/>
@@ -360,6 +611,163 @@
     </w:sectPr>
   </w:body>
 </w:document>
+</file>
+
+<file path=word/numbering.xml><?xml version="1.0" encoding="utf-8"?>
+<w:numbering xmlns:wpc="http://schemas.microsoft.com/office/word/2010/wordprocessingCanvas" xmlns:cx="http://schemas.microsoft.com/office/drawing/2014/chartex" xmlns:cx1="http://schemas.microsoft.com/office/drawing/2015/9/8/chartex" xmlns:cx2="http://schemas.microsoft.com/office/drawing/2015/10/21/chartex" xmlns:cx3="http://schemas.microsoft.com/office/drawing/2016/5/9/chartex" xmlns:cx4="http://schemas.microsoft.com/office/drawing/2016/5/10/chartex" xmlns:cx5="http://schemas.microsoft.com/office/drawing/2016/5/11/chartex" xmlns:cx6="http://schemas.microsoft.com/office/drawing/2016/5/12/chartex" xmlns:cx7="http://schemas.microsoft.com/office/drawing/2016/5/13/chartex" xmlns:cx8="http://schemas.microsoft.com/office/drawing/2016/5/14/chartex" xmlns:mc="http://schemas.openxmlformats.org/markup-compatibility/2006" xmlns:aink="http://schemas.microsoft.com/office/drawing/2016/ink" xmlns:am3d="http://schemas.microsoft.com/office/drawing/2017/model3d" xmlns:o="urn:schemas-microsoft-com:office:office" xmlns:r="http://schemas.openxmlformats.org/officeDocument/2006/relationships" xmlns:m="http://schemas.openxmlformats.org/officeDocument/2006/math" xmlns:v="urn:schemas-microsoft-com:vml" xmlns:wp14="http://schemas.microsoft.com/office/word/2010/wordprocessingDrawing" xmlns:wp="http://schemas.openxmlformats.org/drawingml/2006/wordprocessingDrawing" xmlns:w10="urn:schemas-microsoft-com:office:word" xmlns:w="http://schemas.openxmlformats.org/wordprocessingml/2006/main" xmlns:w14="http://schemas.microsoft.com/office/word/2010/wordml" xmlns:w15="http://schemas.microsoft.com/office/word/2012/wordml" xmlns:w16cid="http://schemas.microsoft.com/office/word/2016/wordml/cid" xmlns:w16se="http://schemas.microsoft.com/office/word/2015/wordml/symex" xmlns:wpg="http://schemas.microsoft.com/office/word/2010/wordprocessingGroup" xmlns:wpi="http://schemas.microsoft.com/office/word/2010/wordprocessingInk" xmlns:wne="http://schemas.microsoft.com/office/word/2006/wordml" xmlns:wps="http://schemas.microsoft.com/office/word/2010/wordprocessingShape" mc:Ignorable="w14 w15 w16se w16cid wp14">
+  <w:abstractNum w:abstractNumId="0" w15:restartNumberingAfterBreak="0">
+    <w:nsid w:val="58E81195"/>
+    <w:multiLevelType w:val="multilevel"/>
+    <w:tmpl w:val="897E4604"/>
+    <w:lvl w:ilvl="0">
+      <w:start w:val="1"/>
+      <w:numFmt w:val="bullet"/>
+      <w:lvlText w:val=""/>
+      <w:lvlJc w:val="left"/>
+      <w:pPr>
+        <w:tabs>
+          <w:tab w:val="num" w:pos="720"/>
+        </w:tabs>
+        <w:ind w:left="720" w:hanging="360"/>
+      </w:pPr>
+      <w:rPr>
+        <w:rFonts w:ascii="Symbol" w:hAnsi="Symbol" w:hint="default"/>
+        <w:sz w:val="20"/>
+      </w:rPr>
+    </w:lvl>
+    <w:lvl w:ilvl="1" w:tentative="1">
+      <w:start w:val="1"/>
+      <w:numFmt w:val="bullet"/>
+      <w:lvlText w:val="o"/>
+      <w:lvlJc w:val="left"/>
+      <w:pPr>
+        <w:tabs>
+          <w:tab w:val="num" w:pos="1440"/>
+        </w:tabs>
+        <w:ind w:left="1440" w:hanging="360"/>
+      </w:pPr>
+      <w:rPr>
+        <w:rFonts w:ascii="Courier New" w:hAnsi="Courier New" w:hint="default"/>
+        <w:sz w:val="20"/>
+      </w:rPr>
+    </w:lvl>
+    <w:lvl w:ilvl="2" w:tentative="1">
+      <w:start w:val="1"/>
+      <w:numFmt w:val="bullet"/>
+      <w:lvlText w:val=""/>
+      <w:lvlJc w:val="left"/>
+      <w:pPr>
+        <w:tabs>
+          <w:tab w:val="num" w:pos="2160"/>
+        </w:tabs>
+        <w:ind w:left="2160" w:hanging="360"/>
+      </w:pPr>
+      <w:rPr>
+        <w:rFonts w:ascii="Wingdings" w:hAnsi="Wingdings" w:hint="default"/>
+        <w:sz w:val="20"/>
+      </w:rPr>
+    </w:lvl>
+    <w:lvl w:ilvl="3" w:tentative="1">
+      <w:start w:val="1"/>
+      <w:numFmt w:val="bullet"/>
+      <w:lvlText w:val=""/>
+      <w:lvlJc w:val="left"/>
+      <w:pPr>
+        <w:tabs>
+          <w:tab w:val="num" w:pos="2880"/>
+        </w:tabs>
+        <w:ind w:left="2880" w:hanging="360"/>
+      </w:pPr>
+      <w:rPr>
+        <w:rFonts w:ascii="Wingdings" w:hAnsi="Wingdings" w:hint="default"/>
+        <w:sz w:val="20"/>
+      </w:rPr>
+    </w:lvl>
+    <w:lvl w:ilvl="4" w:tentative="1">
+      <w:start w:val="1"/>
+      <w:numFmt w:val="bullet"/>
+      <w:lvlText w:val=""/>
+      <w:lvlJc w:val="left"/>
+      <w:pPr>
+        <w:tabs>
+          <w:tab w:val="num" w:pos="3600"/>
+        </w:tabs>
+        <w:ind w:left="3600" w:hanging="360"/>
+      </w:pPr>
+      <w:rPr>
+        <w:rFonts w:ascii="Wingdings" w:hAnsi="Wingdings" w:hint="default"/>
+        <w:sz w:val="20"/>
+      </w:rPr>
+    </w:lvl>
+    <w:lvl w:ilvl="5" w:tentative="1">
+      <w:start w:val="1"/>
+      <w:numFmt w:val="bullet"/>
+      <w:lvlText w:val=""/>
+      <w:lvlJc w:val="left"/>
+      <w:pPr>
+        <w:tabs>
+          <w:tab w:val="num" w:pos="4320"/>
+        </w:tabs>
+        <w:ind w:left="4320" w:hanging="360"/>
+      </w:pPr>
+      <w:rPr>
+        <w:rFonts w:ascii="Wingdings" w:hAnsi="Wingdings" w:hint="default"/>
+        <w:sz w:val="20"/>
+      </w:rPr>
+    </w:lvl>
+    <w:lvl w:ilvl="6" w:tentative="1">
+      <w:start w:val="1"/>
+      <w:numFmt w:val="bullet"/>
+      <w:lvlText w:val=""/>
+      <w:lvlJc w:val="left"/>
+      <w:pPr>
+        <w:tabs>
+          <w:tab w:val="num" w:pos="5040"/>
+        </w:tabs>
+        <w:ind w:left="5040" w:hanging="360"/>
+      </w:pPr>
+      <w:rPr>
+        <w:rFonts w:ascii="Wingdings" w:hAnsi="Wingdings" w:hint="default"/>
+        <w:sz w:val="20"/>
+      </w:rPr>
+    </w:lvl>
+    <w:lvl w:ilvl="7" w:tentative="1">
+      <w:start w:val="1"/>
+      <w:numFmt w:val="bullet"/>
+      <w:lvlText w:val=""/>
+      <w:lvlJc w:val="left"/>
+      <w:pPr>
+        <w:tabs>
+          <w:tab w:val="num" w:pos="5760"/>
+        </w:tabs>
+        <w:ind w:left="5760" w:hanging="360"/>
+      </w:pPr>
+      <w:rPr>
+        <w:rFonts w:ascii="Wingdings" w:hAnsi="Wingdings" w:hint="default"/>
+        <w:sz w:val="20"/>
+      </w:rPr>
+    </w:lvl>
+    <w:lvl w:ilvl="8" w:tentative="1">
+      <w:start w:val="1"/>
+      <w:numFmt w:val="bullet"/>
+      <w:lvlText w:val=""/>
+      <w:lvlJc w:val="left"/>
+      <w:pPr>
+        <w:tabs>
+          <w:tab w:val="num" w:pos="6480"/>
+        </w:tabs>
+        <w:ind w:left="6480" w:hanging="360"/>
+      </w:pPr>
+      <w:rPr>
+        <w:rFonts w:ascii="Wingdings" w:hAnsi="Wingdings" w:hint="default"/>
+        <w:sz w:val="20"/>
+      </w:rPr>
+    </w:lvl>
+  </w:abstractNum>
+  <w:num w:numId="1">
+    <w:abstractNumId w:val="0"/>
+  </w:num>
+</w:numbering>
 </file>
 
 <file path=word/styles.xml><?xml version="1.0" encoding="utf-8"?>
@@ -799,6 +1207,22 @@
       <w:u w:val="single"/>
     </w:rPr>
   </w:style>
+  <w:style w:type="paragraph" w:styleId="NormalWeb">
+    <w:name w:val="Normal (Web)"/>
+    <w:basedOn w:val="Normal"/>
+    <w:uiPriority w:val="99"/>
+    <w:semiHidden/>
+    <w:unhideWhenUsed/>
+    <w:rsid w:val="00682CAB"/>
+    <w:pPr>
+      <w:spacing w:before="100" w:beforeAutospacing="1" w:after="100" w:afterAutospacing="1" w:line="240" w:lineRule="auto"/>
+    </w:pPr>
+    <w:rPr>
+      <w:rFonts w:ascii="Times New Roman" w:eastAsia="Times New Roman" w:hAnsi="Times New Roman" w:cs="Times New Roman"/>
+      <w:sz w:val="24"/>
+      <w:szCs w:val="24"/>
+    </w:rPr>
+  </w:style>
 </w:styles>
 </file>
 

</xml_diff>